<commit_message>
Adding Captcha to Login Page
</commit_message>
<xml_diff>
--- a/Documentation.docx
+++ b/Documentation.docx
@@ -453,23 +453,13 @@
           <w:szCs w:val="28"/>
         </w:rPr>
       </w:pPr>
-      <w:proofErr w:type="spellStart"/>
-      <w:r>
-        <w:rPr>
-          <w:rFonts w:ascii="Times New Roman" w:hAnsi="Times New Roman" w:cs="Times New Roman"/>
-          <w:sz w:val="28"/>
-          <w:szCs w:val="28"/>
-        </w:rPr>
-        <w:t>Axios</w:t>
-      </w:r>
-      <w:proofErr w:type="spellEnd"/>
-      <w:r>
-        <w:rPr>
-          <w:rFonts w:ascii="Times New Roman" w:hAnsi="Times New Roman" w:cs="Times New Roman"/>
-          <w:sz w:val="28"/>
-          <w:szCs w:val="28"/>
-        </w:rPr>
-        <w:t>-For connecting the Frontend to the Backend of the website via different Post and Get requests.</w:t>
+      <w:r>
+        <w:rPr>
+          <w:rFonts w:ascii="Times New Roman" w:hAnsi="Times New Roman" w:cs="Times New Roman"/>
+          <w:sz w:val="28"/>
+          <w:szCs w:val="28"/>
+        </w:rPr>
+        <w:t>Axios-For connecting the Frontend to the Backend of the website via different Post and Get requests.</w:t>
       </w:r>
     </w:p>
     <w:p>
@@ -757,15 +747,23 @@
           <w:sz w:val="28"/>
           <w:szCs w:val="28"/>
         </w:rPr>
-        <w:t xml:space="preserve">machine as a list </w:t>
-      </w:r>
-      <w:r>
-        <w:rPr>
-          <w:rFonts w:ascii="Times New Roman" w:hAnsi="Times New Roman" w:cs="Times New Roman"/>
-          <w:sz w:val="28"/>
-          <w:szCs w:val="28"/>
-        </w:rPr>
-        <w:t>separately to iterate over it and display the dashboard corresponding to it</w:t>
+        <w:t>machine as a</w:t>
+      </w:r>
+      <w:r>
+        <w:rPr>
+          <w:rFonts w:ascii="Times New Roman" w:hAnsi="Times New Roman" w:cs="Times New Roman"/>
+          <w:sz w:val="28"/>
+          <w:szCs w:val="28"/>
+        </w:rPr>
+        <w:t xml:space="preserve"> nested object (as shown in /register routes)</w:t>
+      </w:r>
+      <w:r>
+        <w:rPr>
+          <w:rFonts w:ascii="Times New Roman" w:hAnsi="Times New Roman" w:cs="Times New Roman"/>
+          <w:sz w:val="28"/>
+          <w:szCs w:val="28"/>
+        </w:rPr>
+        <w:t xml:space="preserve"> to iterate over it and display the dashboard corresponding to it</w:t>
       </w:r>
     </w:p>
     <w:p>
@@ -1027,6 +1025,57 @@
         <w:jc w:val="both"/>
         <w:rPr>
           <w:rFonts w:ascii="Times New Roman" w:hAnsi="Times New Roman" w:cs="Times New Roman"/>
+          <w:sz w:val="28"/>
+          <w:szCs w:val="28"/>
+        </w:rPr>
+      </w:pPr>
+      <w:r>
+        <w:rPr>
+          <w:rFonts w:ascii="Times New Roman" w:hAnsi="Times New Roman" w:cs="Times New Roman"/>
+          <w:sz w:val="28"/>
+          <w:szCs w:val="28"/>
+        </w:rPr>
+        <w:t>After Receiving the data each respective value</w:t>
+      </w:r>
+      <w:r>
+        <w:rPr>
+          <w:rFonts w:ascii="Times New Roman" w:hAnsi="Times New Roman" w:cs="Times New Roman"/>
+          <w:sz w:val="28"/>
+          <w:szCs w:val="28"/>
+        </w:rPr>
+        <w:t>s</w:t>
+      </w:r>
+      <w:r>
+        <w:rPr>
+          <w:rFonts w:ascii="Times New Roman" w:hAnsi="Times New Roman" w:cs="Times New Roman"/>
+          <w:sz w:val="28"/>
+          <w:szCs w:val="28"/>
+        </w:rPr>
+        <w:t xml:space="preserve"> are compared</w:t>
+      </w:r>
+      <w:r>
+        <w:rPr>
+          <w:rFonts w:ascii="Times New Roman" w:hAnsi="Times New Roman" w:cs="Times New Roman"/>
+          <w:sz w:val="28"/>
+          <w:szCs w:val="28"/>
+        </w:rPr>
+        <w:t xml:space="preserve"> with their minimum and maximum level and issue is raised if it falls above or below the range.</w:t>
+      </w:r>
+      <w:r>
+        <w:rPr>
+          <w:rFonts w:ascii="Times New Roman" w:hAnsi="Times New Roman" w:cs="Times New Roman"/>
+          <w:sz w:val="28"/>
+          <w:szCs w:val="28"/>
+        </w:rPr>
+        <w:t xml:space="preserve"> </w:t>
+      </w:r>
+    </w:p>
+    <w:p>
+      <w:pPr>
+        <w:ind w:left="2880"/>
+        <w:jc w:val="both"/>
+        <w:rPr>
+          <w:rFonts w:ascii="Times New Roman" w:hAnsi="Times New Roman" w:cs="Times New Roman"/>
           <w:b/>
           <w:bCs/>
           <w:sz w:val="28"/>
@@ -1097,17 +1146,6 @@
         </w:rPr>
         <w:t>Card.js component linking the graphs of the Vibrational Analysis to their respective location in the machine with the help of location_id (received from the machines component)</w:t>
       </w:r>
-    </w:p>
-    <w:p>
-      <w:pPr>
-        <w:ind w:left="2880"/>
-        <w:jc w:val="both"/>
-        <w:rPr>
-          <w:rFonts w:ascii="Times New Roman" w:hAnsi="Times New Roman" w:cs="Times New Roman"/>
-          <w:sz w:val="28"/>
-          <w:szCs w:val="28"/>
-        </w:rPr>
-      </w:pPr>
     </w:p>
     <w:p>
       <w:pPr>
@@ -1217,8 +1255,10 @@
         <w:jc w:val="both"/>
         <w:rPr>
           <w:rFonts w:ascii="Times New Roman" w:hAnsi="Times New Roman" w:cs="Times New Roman"/>
-          <w:sz w:val="28"/>
-          <w:szCs w:val="28"/>
+          <w:color w:val="282829"/>
+          <w:sz w:val="28"/>
+          <w:szCs w:val="28"/>
+          <w:shd w:val="clear" w:color="auto" w:fill="FFFFFF"/>
         </w:rPr>
       </w:pPr>
       <w:r>
@@ -1235,7 +1275,63 @@
           <w:sz w:val="28"/>
           <w:szCs w:val="28"/>
         </w:rPr>
-        <w:t>. The Components receive the machine_id and the location_id from the URL parameters of the address and calls the Backend to receive the X and Y coordinates of the graph as a string and converts them into a list of integers/floats (depending on the values) and plots  the graph with the help of Chart.js library.</w:t>
+        <w:t>. The Components receive the machine_id and the location_id from the URL parameters of the address and calls the Backend to receive the X and Y coordinates of the graph</w:t>
+      </w:r>
+      <w:r>
+        <w:rPr>
+          <w:rFonts w:ascii="Times New Roman" w:hAnsi="Times New Roman" w:cs="Times New Roman"/>
+          <w:sz w:val="28"/>
+          <w:szCs w:val="28"/>
+        </w:rPr>
+        <w:t xml:space="preserve"> as well as Bearing Ratios (BPFO,BPFI,FTF,BSF) and all amplitudes which are &gt;=10*avg are filtered and their ratio corresponding to the first frequency which meets this condition is calculated and then these ratios are compared with </w:t>
+      </w:r>
+      <w:r>
+        <w:rPr>
+          <w:rFonts w:ascii="Times New Roman" w:hAnsi="Times New Roman" w:cs="Times New Roman"/>
+          <w:sz w:val="28"/>
+          <w:szCs w:val="28"/>
+        </w:rPr>
+        <w:t>(BPFO,BPFI,FTF,BSF) where margin of (</w:t>
+      </w:r>
+      <w:r>
+        <w:rPr>
+          <w:rFonts w:ascii="Times New Roman" w:hAnsi="Times New Roman" w:cs="Times New Roman"/>
+          <w:color w:val="282829"/>
+          <w:sz w:val="28"/>
+          <w:szCs w:val="28"/>
+          <w:shd w:val="clear" w:color="auto" w:fill="FFFFFF"/>
+        </w:rPr>
+        <w:t>±</w:t>
+      </w:r>
+      <w:r>
+        <w:rPr>
+          <w:rFonts w:ascii="Times New Roman" w:hAnsi="Times New Roman" w:cs="Times New Roman"/>
+          <w:color w:val="282829"/>
+          <w:sz w:val="23"/>
+          <w:szCs w:val="23"/>
+          <w:shd w:val="clear" w:color="auto" w:fill="FFFFFF"/>
+        </w:rPr>
+        <w:t xml:space="preserve">0.05) </w:t>
+      </w:r>
+      <w:r>
+        <w:rPr>
+          <w:rFonts w:ascii="Times New Roman" w:hAnsi="Times New Roman" w:cs="Times New Roman"/>
+          <w:color w:val="282829"/>
+          <w:sz w:val="28"/>
+          <w:szCs w:val="28"/>
+          <w:shd w:val="clear" w:color="auto" w:fill="FFFFFF"/>
+        </w:rPr>
+        <w:t xml:space="preserve">and also checks </w:t>
+      </w:r>
+      <w:r>
+        <w:rPr>
+          <w:rFonts w:ascii="Times New Roman" w:hAnsi="Times New Roman" w:cs="Times New Roman"/>
+          <w:color w:val="282829"/>
+          <w:sz w:val="28"/>
+          <w:szCs w:val="28"/>
+          <w:shd w:val="clear" w:color="auto" w:fill="FFFFFF"/>
+        </w:rPr>
+        <w:t>for standard ratios like 4 and 8 with margin of</w:t>
       </w:r>
     </w:p>
     <w:p>
@@ -1245,22 +1341,42 @@
         <w:jc w:val="both"/>
         <w:rPr>
           <w:rFonts w:ascii="Times New Roman" w:hAnsi="Times New Roman" w:cs="Times New Roman"/>
-          <w:sz w:val="28"/>
-          <w:szCs w:val="28"/>
-        </w:rPr>
-      </w:pPr>
-    </w:p>
-    <w:p>
-      <w:pPr>
-        <w:pStyle w:val="ListParagraph"/>
-        <w:ind w:left="864"/>
-        <w:jc w:val="both"/>
-        <w:rPr>
-          <w:rFonts w:ascii="Times New Roman" w:hAnsi="Times New Roman" w:cs="Times New Roman"/>
-          <w:sz w:val="28"/>
-          <w:szCs w:val="28"/>
-        </w:rPr>
-      </w:pPr>
+          <w:color w:val="282829"/>
+          <w:sz w:val="28"/>
+          <w:szCs w:val="28"/>
+          <w:shd w:val="clear" w:color="auto" w:fill="FFFFFF"/>
+        </w:rPr>
+      </w:pPr>
+      <w:r>
+        <w:rPr>
+          <w:rFonts w:ascii="Times New Roman" w:hAnsi="Times New Roman" w:cs="Times New Roman"/>
+          <w:color w:val="282829"/>
+          <w:sz w:val="28"/>
+          <w:szCs w:val="28"/>
+          <w:shd w:val="clear" w:color="auto" w:fill="FFFFFF"/>
+        </w:rPr>
+        <w:t>(</w:t>
+      </w:r>
+      <w:r>
+        <w:rPr>
+          <w:rFonts w:ascii="Times New Roman" w:hAnsi="Times New Roman" w:cs="Times New Roman"/>
+          <w:color w:val="282829"/>
+          <w:sz w:val="28"/>
+          <w:szCs w:val="28"/>
+          <w:shd w:val="clear" w:color="auto" w:fill="FFFFFF"/>
+        </w:rPr>
+        <w:t>±</w:t>
+      </w:r>
+      <w:r>
+        <w:rPr>
+          <w:rFonts w:ascii="Times New Roman" w:hAnsi="Times New Roman" w:cs="Times New Roman"/>
+          <w:color w:val="282829"/>
+          <w:sz w:val="28"/>
+          <w:szCs w:val="28"/>
+          <w:shd w:val="clear" w:color="auto" w:fill="FFFFFF"/>
+        </w:rPr>
+        <w:t>0.1) and changes the property imbalance if present which is displayed in the issues section.</w:t>
+      </w:r>
     </w:p>
     <w:p>
       <w:pPr>
@@ -1322,23 +1438,13 @@
           <w:szCs w:val="32"/>
         </w:rPr>
       </w:pPr>
-      <w:proofErr w:type="spellStart"/>
-      <w:r>
-        <w:rPr>
-          <w:rFonts w:ascii="Times New Roman" w:hAnsi="Times New Roman" w:cs="Times New Roman"/>
-          <w:sz w:val="32"/>
-          <w:szCs w:val="32"/>
-        </w:rPr>
-        <w:t>Bcrypt</w:t>
-      </w:r>
-      <w:proofErr w:type="spellEnd"/>
-      <w:r>
-        <w:rPr>
-          <w:rFonts w:ascii="Times New Roman" w:hAnsi="Times New Roman" w:cs="Times New Roman"/>
-          <w:sz w:val="32"/>
-          <w:szCs w:val="32"/>
-        </w:rPr>
-        <w:t>-For encrypting the passwords</w:t>
+      <w:r>
+        <w:rPr>
+          <w:rFonts w:ascii="Times New Roman" w:hAnsi="Times New Roman" w:cs="Times New Roman"/>
+          <w:sz w:val="32"/>
+          <w:szCs w:val="32"/>
+        </w:rPr>
+        <w:t>Bcrypt-For encrypting the passwords</w:t>
       </w:r>
       <w:r>
         <w:rPr>
@@ -1611,6 +1717,7 @@
           <w:sz w:val="32"/>
           <w:szCs w:val="32"/>
         </w:rPr>
+        <w:lastRenderedPageBreak/>
         <w:t>Routes</w:t>
       </w:r>
       <w:r>
@@ -1657,12 +1764,1403 @@
         <w:jc w:val="both"/>
         <w:rPr>
           <w:rFonts w:ascii="Times New Roman" w:hAnsi="Times New Roman" w:cs="Times New Roman"/>
-          <w:b/>
-          <w:bCs/>
-          <w:sz w:val="32"/>
-          <w:szCs w:val="32"/>
-        </w:rPr>
-      </w:pPr>
+          <w:sz w:val="32"/>
+          <w:szCs w:val="32"/>
+        </w:rPr>
+      </w:pPr>
+      <w:r>
+        <w:rPr>
+          <w:rFonts w:ascii="Times New Roman" w:hAnsi="Times New Roman" w:cs="Times New Roman"/>
+          <w:sz w:val="32"/>
+          <w:szCs w:val="32"/>
+        </w:rPr>
+        <w:t>Difffrent Routes:-</w:t>
+      </w:r>
+    </w:p>
+    <w:p>
+      <w:pPr>
+        <w:pStyle w:val="ListParagraph"/>
+        <w:ind w:left="2160"/>
+        <w:jc w:val="both"/>
+        <w:rPr>
+          <w:rFonts w:ascii="Times New Roman" w:hAnsi="Times New Roman" w:cs="Times New Roman"/>
+          <w:sz w:val="32"/>
+          <w:szCs w:val="32"/>
+        </w:rPr>
+      </w:pPr>
+      <w:r>
+        <w:rPr>
+          <w:rFonts w:ascii="Times New Roman" w:hAnsi="Times New Roman" w:cs="Times New Roman"/>
+          <w:sz w:val="32"/>
+          <w:szCs w:val="32"/>
+        </w:rPr>
+        <w:t>(/get-data)-&gt;Receives the location id,machine id,user_id and bearing_number(if provided) and sends the data o</w:t>
+      </w:r>
+      <w:r>
+        <w:rPr>
+          <w:rFonts w:ascii="Times New Roman" w:hAnsi="Times New Roman" w:cs="Times New Roman"/>
+          <w:sz w:val="32"/>
+          <w:szCs w:val="32"/>
+        </w:rPr>
+        <w:t>f</w:t>
+      </w:r>
+      <w:r>
+        <w:rPr>
+          <w:rFonts w:ascii="Times New Roman" w:hAnsi="Times New Roman" w:cs="Times New Roman"/>
+          <w:sz w:val="32"/>
+          <w:szCs w:val="32"/>
+        </w:rPr>
+        <w:t xml:space="preserve"> the graphs</w:t>
+      </w:r>
+    </w:p>
+    <w:p>
+      <w:pPr>
+        <w:pStyle w:val="ListParagraph"/>
+        <w:ind w:left="2160"/>
+        <w:jc w:val="both"/>
+        <w:rPr>
+          <w:rFonts w:ascii="Times New Roman" w:hAnsi="Times New Roman" w:cs="Times New Roman"/>
+          <w:sz w:val="32"/>
+          <w:szCs w:val="32"/>
+        </w:rPr>
+      </w:pPr>
+      <w:r>
+        <w:rPr>
+          <w:rFonts w:ascii="Times New Roman" w:hAnsi="Times New Roman" w:cs="Times New Roman"/>
+          <w:sz w:val="32"/>
+          <w:szCs w:val="32"/>
+        </w:rPr>
+        <w:t>from the database</w:t>
+      </w:r>
+    </w:p>
+    <w:p>
+      <w:pPr>
+        <w:pStyle w:val="ListParagraph"/>
+        <w:ind w:left="2160"/>
+        <w:jc w:val="both"/>
+        <w:rPr>
+          <w:rFonts w:ascii="Times New Roman" w:hAnsi="Times New Roman" w:cs="Times New Roman"/>
+          <w:sz w:val="32"/>
+          <w:szCs w:val="32"/>
+        </w:rPr>
+      </w:pPr>
+      <w:r>
+        <w:rPr>
+          <w:rFonts w:ascii="Times New Roman" w:hAnsi="Times New Roman" w:cs="Times New Roman"/>
+          <w:sz w:val="32"/>
+          <w:szCs w:val="32"/>
+        </w:rPr>
+        <w:t>(/</w:t>
+      </w:r>
+      <w:r>
+        <w:rPr>
+          <w:rFonts w:ascii="Times New Roman" w:hAnsi="Times New Roman" w:cs="Times New Roman"/>
+          <w:sz w:val="32"/>
+          <w:szCs w:val="32"/>
+        </w:rPr>
+        <w:t>get-machine)-&gt;</w:t>
+      </w:r>
+      <w:r>
+        <w:rPr>
+          <w:rFonts w:ascii="Times New Roman" w:hAnsi="Times New Roman" w:cs="Times New Roman"/>
+          <w:sz w:val="32"/>
+          <w:szCs w:val="32"/>
+        </w:rPr>
+        <w:t>Receives the</w:t>
+      </w:r>
+      <w:r>
+        <w:rPr>
+          <w:rFonts w:ascii="Times New Roman" w:hAnsi="Times New Roman" w:cs="Times New Roman"/>
+          <w:sz w:val="32"/>
+          <w:szCs w:val="32"/>
+        </w:rPr>
+        <w:t xml:space="preserve"> </w:t>
+      </w:r>
+      <w:r>
+        <w:rPr>
+          <w:rFonts w:ascii="Times New Roman" w:hAnsi="Times New Roman" w:cs="Times New Roman"/>
+          <w:sz w:val="32"/>
+          <w:szCs w:val="32"/>
+        </w:rPr>
+        <w:t>user_id</w:t>
+      </w:r>
+      <w:r>
+        <w:rPr>
+          <w:rFonts w:ascii="Times New Roman" w:hAnsi="Times New Roman" w:cs="Times New Roman"/>
+          <w:sz w:val="32"/>
+          <w:szCs w:val="32"/>
+        </w:rPr>
+        <w:t xml:space="preserve"> ,</w:t>
+      </w:r>
+      <w:r>
+        <w:rPr>
+          <w:rFonts w:ascii="Times New Roman" w:hAnsi="Times New Roman" w:cs="Times New Roman"/>
+          <w:sz w:val="32"/>
+          <w:szCs w:val="32"/>
+        </w:rPr>
+        <w:t>machine_id sends the information of machines to the Machines Component</w:t>
+      </w:r>
+    </w:p>
+    <w:p>
+      <w:pPr>
+        <w:pStyle w:val="ListParagraph"/>
+        <w:ind w:left="2160"/>
+        <w:jc w:val="both"/>
+        <w:rPr>
+          <w:rFonts w:ascii="Times New Roman" w:hAnsi="Times New Roman" w:cs="Times New Roman"/>
+          <w:sz w:val="32"/>
+          <w:szCs w:val="32"/>
+        </w:rPr>
+      </w:pPr>
+      <w:r>
+        <w:rPr>
+          <w:rFonts w:ascii="Times New Roman" w:hAnsi="Times New Roman" w:cs="Times New Roman"/>
+          <w:sz w:val="32"/>
+          <w:szCs w:val="32"/>
+        </w:rPr>
+        <w:t>(/get-machine-params)-&gt;Recieves the user_id and sends the information of machine parameters , daily and hourly avg</w:t>
+      </w:r>
+    </w:p>
+    <w:p>
+      <w:pPr>
+        <w:pStyle w:val="ListParagraph"/>
+        <w:ind w:left="2160"/>
+        <w:jc w:val="both"/>
+        <w:rPr>
+          <w:rFonts w:ascii="Times New Roman" w:hAnsi="Times New Roman" w:cs="Times New Roman"/>
+          <w:sz w:val="32"/>
+          <w:szCs w:val="32"/>
+        </w:rPr>
+      </w:pPr>
+      <w:r>
+        <w:rPr>
+          <w:rFonts w:ascii="Times New Roman" w:hAnsi="Times New Roman" w:cs="Times New Roman"/>
+          <w:sz w:val="32"/>
+          <w:szCs w:val="32"/>
+        </w:rPr>
+        <w:t>d</w:t>
+      </w:r>
+      <w:r>
+        <w:rPr>
+          <w:rFonts w:ascii="Times New Roman" w:hAnsi="Times New Roman" w:cs="Times New Roman"/>
+          <w:sz w:val="32"/>
+          <w:szCs w:val="32"/>
+        </w:rPr>
+        <w:t>ata of the</w:t>
+      </w:r>
+      <w:r>
+        <w:rPr>
+          <w:rFonts w:ascii="Times New Roman" w:hAnsi="Times New Roman" w:cs="Times New Roman"/>
+          <w:sz w:val="32"/>
+          <w:szCs w:val="32"/>
+        </w:rPr>
+        <w:t xml:space="preserve"> machines</w:t>
+      </w:r>
+      <w:r>
+        <w:rPr>
+          <w:rFonts w:ascii="Times New Roman" w:hAnsi="Times New Roman" w:cs="Times New Roman"/>
+          <w:sz w:val="32"/>
+          <w:szCs w:val="32"/>
+        </w:rPr>
+        <w:t>.</w:t>
+      </w:r>
+    </w:p>
+    <w:p>
+      <w:pPr>
+        <w:pStyle w:val="ListParagraph"/>
+        <w:ind w:left="2160"/>
+        <w:jc w:val="both"/>
+        <w:rPr>
+          <w:rFonts w:ascii="Times New Roman" w:hAnsi="Times New Roman" w:cs="Times New Roman"/>
+          <w:sz w:val="32"/>
+          <w:szCs w:val="32"/>
+        </w:rPr>
+      </w:pPr>
+      <w:r>
+        <w:rPr>
+          <w:rFonts w:ascii="Times New Roman" w:hAnsi="Times New Roman" w:cs="Times New Roman"/>
+          <w:sz w:val="32"/>
+          <w:szCs w:val="32"/>
+        </w:rPr>
+        <w:t>(/</w:t>
+      </w:r>
+      <w:r>
+        <w:rPr>
+          <w:rFonts w:ascii="Times New Roman" w:hAnsi="Times New Roman" w:cs="Times New Roman"/>
+          <w:sz w:val="32"/>
+          <w:szCs w:val="32"/>
+        </w:rPr>
+        <w:t>update-downtime</w:t>
+      </w:r>
+      <w:r>
+        <w:rPr>
+          <w:rFonts w:ascii="Times New Roman" w:hAnsi="Times New Roman" w:cs="Times New Roman"/>
+          <w:sz w:val="32"/>
+          <w:szCs w:val="32"/>
+        </w:rPr>
+        <w:t>)</w:t>
+      </w:r>
+      <w:r>
+        <w:rPr>
+          <w:rFonts w:ascii="Times New Roman" w:hAnsi="Times New Roman" w:cs="Times New Roman"/>
+          <w:sz w:val="32"/>
+          <w:szCs w:val="32"/>
+        </w:rPr>
+        <w:t>-&gt;Whenever the power goes down below a certain threshold this route is called to update the downtime of the machine as current time</w:t>
+      </w:r>
+    </w:p>
+    <w:p>
+      <w:pPr>
+        <w:pStyle w:val="ListParagraph"/>
+        <w:ind w:left="2160"/>
+        <w:jc w:val="both"/>
+        <w:rPr>
+          <w:rFonts w:ascii="Times New Roman" w:hAnsi="Times New Roman" w:cs="Times New Roman"/>
+          <w:sz w:val="32"/>
+          <w:szCs w:val="32"/>
+        </w:rPr>
+      </w:pPr>
+      <w:r>
+        <w:rPr>
+          <w:rFonts w:ascii="Times New Roman" w:hAnsi="Times New Roman" w:cs="Times New Roman"/>
+          <w:sz w:val="32"/>
+          <w:szCs w:val="32"/>
+        </w:rPr>
+        <w:t>(/get-downtime)-&gt;When the power is above the threshold</w:t>
+      </w:r>
+      <w:r>
+        <w:rPr>
+          <w:rFonts w:ascii="Times New Roman" w:hAnsi="Times New Roman" w:cs="Times New Roman"/>
+          <w:sz w:val="32"/>
+          <w:szCs w:val="32"/>
+        </w:rPr>
+        <w:t xml:space="preserve"> </w:t>
+      </w:r>
+      <w:r>
+        <w:rPr>
+          <w:rFonts w:ascii="Times New Roman" w:hAnsi="Times New Roman" w:cs="Times New Roman"/>
+          <w:sz w:val="32"/>
+          <w:szCs w:val="32"/>
+        </w:rPr>
+        <w:t>this route is called with user_id and machine_id to send the previous stored downtime to calculate the running time by subtracting</w:t>
+      </w:r>
+      <w:r>
+        <w:rPr>
+          <w:rFonts w:ascii="Times New Roman" w:hAnsi="Times New Roman" w:cs="Times New Roman"/>
+          <w:sz w:val="32"/>
+          <w:szCs w:val="32"/>
+        </w:rPr>
+        <w:t xml:space="preserve"> </w:t>
+      </w:r>
+      <w:r>
+        <w:rPr>
+          <w:rFonts w:ascii="Times New Roman" w:hAnsi="Times New Roman" w:cs="Times New Roman"/>
+          <w:sz w:val="32"/>
+          <w:szCs w:val="32"/>
+        </w:rPr>
+        <w:t>the current time from recorded time.</w:t>
+      </w:r>
+    </w:p>
+    <w:p>
+      <w:pPr>
+        <w:pStyle w:val="ListParagraph"/>
+        <w:ind w:left="2160"/>
+        <w:jc w:val="both"/>
+        <w:rPr>
+          <w:rFonts w:ascii="Times New Roman" w:hAnsi="Times New Roman" w:cs="Times New Roman"/>
+          <w:sz w:val="32"/>
+          <w:szCs w:val="32"/>
+        </w:rPr>
+      </w:pPr>
+      <w:r>
+        <w:rPr>
+          <w:rFonts w:ascii="Times New Roman" w:hAnsi="Times New Roman" w:cs="Times New Roman"/>
+          <w:sz w:val="32"/>
+          <w:szCs w:val="32"/>
+        </w:rPr>
+        <w:t xml:space="preserve">(/record-machine-params)-&gt;It receives all the machine dashboard parameters </w:t>
+      </w:r>
+      <w:r>
+        <w:rPr>
+          <w:rFonts w:ascii="Times New Roman" w:hAnsi="Times New Roman" w:cs="Times New Roman"/>
+          <w:sz w:val="32"/>
+          <w:szCs w:val="32"/>
+        </w:rPr>
+        <w:t>when an issue is raised in the issues section and the user clicks on the “Record Issue” button to record the current machine parameters for our future analysis.</w:t>
+      </w:r>
+    </w:p>
+    <w:p>
+      <w:pPr>
+        <w:pStyle w:val="ListParagraph"/>
+        <w:ind w:left="2160"/>
+        <w:jc w:val="both"/>
+        <w:rPr>
+          <w:rFonts w:ascii="Times New Roman" w:hAnsi="Times New Roman" w:cs="Times New Roman"/>
+          <w:sz w:val="32"/>
+          <w:szCs w:val="32"/>
+        </w:rPr>
+      </w:pPr>
+      <w:r>
+        <w:rPr>
+          <w:rFonts w:ascii="Times New Roman" w:hAnsi="Times New Roman" w:cs="Times New Roman"/>
+          <w:sz w:val="32"/>
+          <w:szCs w:val="32"/>
+        </w:rPr>
+        <w:t xml:space="preserve">(/register)-&gt;This </w:t>
+      </w:r>
+      <w:r>
+        <w:rPr>
+          <w:rFonts w:ascii="Times New Roman" w:hAnsi="Times New Roman" w:cs="Times New Roman"/>
+          <w:sz w:val="32"/>
+          <w:szCs w:val="32"/>
+        </w:rPr>
+        <w:t>r</w:t>
+      </w:r>
+      <w:r>
+        <w:rPr>
+          <w:rFonts w:ascii="Times New Roman" w:hAnsi="Times New Roman" w:cs="Times New Roman"/>
+          <w:sz w:val="32"/>
+          <w:szCs w:val="32"/>
+        </w:rPr>
+        <w:t>oute registers the user along with his/her machine configurations and factory name.</w:t>
+      </w:r>
+    </w:p>
+    <w:p>
+      <w:pPr>
+        <w:pStyle w:val="ListParagraph"/>
+        <w:ind w:left="2160"/>
+        <w:jc w:val="both"/>
+        <w:rPr>
+          <w:rFonts w:ascii="Times New Roman" w:hAnsi="Times New Roman" w:cs="Times New Roman"/>
+          <w:sz w:val="32"/>
+          <w:szCs w:val="32"/>
+        </w:rPr>
+      </w:pPr>
+      <w:r>
+        <w:rPr>
+          <w:rFonts w:ascii="Times New Roman" w:hAnsi="Times New Roman" w:cs="Times New Roman"/>
+          <w:sz w:val="32"/>
+          <w:szCs w:val="32"/>
+        </w:rPr>
+        <w:t>It also receives master username and master password to allow admin only access to this route.</w:t>
+      </w:r>
+    </w:p>
+    <w:p>
+      <w:pPr>
+        <w:pStyle w:val="ListParagraph"/>
+        <w:ind w:left="2160"/>
+        <w:jc w:val="both"/>
+        <w:rPr>
+          <w:rFonts w:ascii="Times New Roman" w:hAnsi="Times New Roman" w:cs="Times New Roman"/>
+          <w:sz w:val="32"/>
+          <w:szCs w:val="32"/>
+        </w:rPr>
+      </w:pPr>
+      <w:r>
+        <w:rPr>
+          <w:rFonts w:ascii="Times New Roman" w:hAnsi="Times New Roman" w:cs="Times New Roman"/>
+          <w:sz w:val="32"/>
+          <w:szCs w:val="32"/>
+        </w:rPr>
+        <w:t>The data format of this Route is as below:</w:t>
+      </w:r>
+    </w:p>
+    <w:p>
+      <w:pPr>
+        <w:shd w:val="clear" w:color="auto" w:fill="FFFFFE"/>
+        <w:spacing w:line="270" w:lineRule="atLeast"/>
+        <w:ind w:left="3600"/>
+        <w:rPr>
+          <w:rFonts w:ascii="Courier New" w:eastAsia="Times New Roman" w:hAnsi="Courier New" w:cs="Courier New"/>
+          <w:b/>
+          <w:bCs/>
+          <w:color w:val="000000"/>
+          <w:sz w:val="18"/>
+          <w:szCs w:val="18"/>
+          <w:lang w:eastAsia="en-IN"/>
+        </w:rPr>
+      </w:pPr>
+      <w:r>
+        <w:rPr>
+          <w:rFonts w:ascii="Times New Roman" w:hAnsi="Times New Roman" w:cs="Times New Roman"/>
+          <w:b/>
+          <w:bCs/>
+          <w:sz w:val="32"/>
+          <w:szCs w:val="32"/>
+        </w:rPr>
+        <w:tab/>
+      </w:r>
+      <w:r>
+        <w:rPr>
+          <w:rFonts w:ascii="Courier New" w:eastAsia="Times New Roman" w:hAnsi="Courier New" w:cs="Courier New"/>
+          <w:b/>
+          <w:bCs/>
+          <w:color w:val="000000"/>
+          <w:sz w:val="18"/>
+          <w:szCs w:val="18"/>
+          <w:lang w:eastAsia="en-IN"/>
+        </w:rPr>
+        <w:t>{</w:t>
+      </w:r>
+    </w:p>
+    <w:p>
+      <w:pPr>
+        <w:shd w:val="clear" w:color="auto" w:fill="FFFFFE"/>
+        <w:spacing w:after="0" w:line="270" w:lineRule="atLeast"/>
+        <w:ind w:left="3600"/>
+        <w:rPr>
+          <w:rFonts w:ascii="Courier New" w:eastAsia="Times New Roman" w:hAnsi="Courier New" w:cs="Courier New"/>
+          <w:b/>
+          <w:bCs/>
+          <w:color w:val="000000"/>
+          <w:sz w:val="18"/>
+          <w:szCs w:val="18"/>
+          <w:lang w:eastAsia="en-IN"/>
+        </w:rPr>
+      </w:pPr>
+      <w:r>
+        <w:rPr>
+          <w:rFonts w:ascii="Courier New" w:eastAsia="Times New Roman" w:hAnsi="Courier New" w:cs="Courier New"/>
+          <w:b/>
+          <w:bCs/>
+          <w:color w:val="000000"/>
+          <w:sz w:val="18"/>
+          <w:szCs w:val="18"/>
+          <w:lang w:eastAsia="en-IN"/>
+        </w:rPr>
+        <w:t>    </w:t>
+      </w:r>
+      <w:r>
+        <w:rPr>
+          <w:rFonts w:ascii="Courier New" w:eastAsia="Times New Roman" w:hAnsi="Courier New" w:cs="Courier New"/>
+          <w:b/>
+          <w:bCs/>
+          <w:color w:val="A31515"/>
+          <w:sz w:val="18"/>
+          <w:szCs w:val="18"/>
+          <w:lang w:eastAsia="en-IN"/>
+        </w:rPr>
+        <w:t>"master_username"</w:t>
+      </w:r>
+      <w:r>
+        <w:rPr>
+          <w:rFonts w:ascii="Courier New" w:eastAsia="Times New Roman" w:hAnsi="Courier New" w:cs="Courier New"/>
+          <w:b/>
+          <w:bCs/>
+          <w:color w:val="000000"/>
+          <w:sz w:val="18"/>
+          <w:szCs w:val="18"/>
+          <w:lang w:eastAsia="en-IN"/>
+        </w:rPr>
+        <w:t>:</w:t>
+      </w:r>
+      <w:r>
+        <w:rPr>
+          <w:rFonts w:ascii="Courier New" w:eastAsia="Times New Roman" w:hAnsi="Courier New" w:cs="Courier New"/>
+          <w:b/>
+          <w:bCs/>
+          <w:color w:val="0451A5"/>
+          <w:sz w:val="18"/>
+          <w:szCs w:val="18"/>
+          <w:lang w:eastAsia="en-IN"/>
+        </w:rPr>
+        <w:t>"</w:t>
+      </w:r>
+      <w:r>
+        <w:rPr>
+          <w:rFonts w:ascii="Courier New" w:eastAsia="Times New Roman" w:hAnsi="Courier New" w:cs="Courier New"/>
+          <w:b/>
+          <w:bCs/>
+          <w:color w:val="0451A5"/>
+          <w:sz w:val="18"/>
+          <w:szCs w:val="18"/>
+          <w:lang w:eastAsia="en-IN"/>
+        </w:rPr>
+        <w:t>admins@emailid</w:t>
+      </w:r>
+      <w:r>
+        <w:rPr>
+          <w:rFonts w:ascii="Courier New" w:eastAsia="Times New Roman" w:hAnsi="Courier New" w:cs="Courier New"/>
+          <w:b/>
+          <w:bCs/>
+          <w:color w:val="0451A5"/>
+          <w:sz w:val="18"/>
+          <w:szCs w:val="18"/>
+          <w:lang w:eastAsia="en-IN"/>
+        </w:rPr>
+        <w:t>"</w:t>
+      </w:r>
+      <w:r>
+        <w:rPr>
+          <w:rFonts w:ascii="Courier New" w:eastAsia="Times New Roman" w:hAnsi="Courier New" w:cs="Courier New"/>
+          <w:b/>
+          <w:bCs/>
+          <w:color w:val="000000"/>
+          <w:sz w:val="18"/>
+          <w:szCs w:val="18"/>
+          <w:lang w:eastAsia="en-IN"/>
+        </w:rPr>
+        <w:t>,</w:t>
+      </w:r>
+    </w:p>
+    <w:p>
+      <w:pPr>
+        <w:shd w:val="clear" w:color="auto" w:fill="FFFFFE"/>
+        <w:spacing w:after="0" w:line="270" w:lineRule="atLeast"/>
+        <w:ind w:left="3600"/>
+        <w:rPr>
+          <w:rFonts w:ascii="Courier New" w:eastAsia="Times New Roman" w:hAnsi="Courier New" w:cs="Courier New"/>
+          <w:b/>
+          <w:bCs/>
+          <w:color w:val="000000"/>
+          <w:sz w:val="18"/>
+          <w:szCs w:val="18"/>
+          <w:lang w:eastAsia="en-IN"/>
+        </w:rPr>
+      </w:pPr>
+      <w:r>
+        <w:rPr>
+          <w:rFonts w:ascii="Courier New" w:eastAsia="Times New Roman" w:hAnsi="Courier New" w:cs="Courier New"/>
+          <w:b/>
+          <w:bCs/>
+          <w:color w:val="000000"/>
+          <w:sz w:val="18"/>
+          <w:szCs w:val="18"/>
+          <w:lang w:eastAsia="en-IN"/>
+        </w:rPr>
+        <w:t>    </w:t>
+      </w:r>
+      <w:r>
+        <w:rPr>
+          <w:rFonts w:ascii="Courier New" w:eastAsia="Times New Roman" w:hAnsi="Courier New" w:cs="Courier New"/>
+          <w:b/>
+          <w:bCs/>
+          <w:color w:val="A31515"/>
+          <w:sz w:val="18"/>
+          <w:szCs w:val="18"/>
+          <w:lang w:eastAsia="en-IN"/>
+        </w:rPr>
+        <w:t>"master_password"</w:t>
+      </w:r>
+      <w:r>
+        <w:rPr>
+          <w:rFonts w:ascii="Courier New" w:eastAsia="Times New Roman" w:hAnsi="Courier New" w:cs="Courier New"/>
+          <w:b/>
+          <w:bCs/>
+          <w:color w:val="000000"/>
+          <w:sz w:val="18"/>
+          <w:szCs w:val="18"/>
+          <w:lang w:eastAsia="en-IN"/>
+        </w:rPr>
+        <w:t>:</w:t>
+      </w:r>
+      <w:r>
+        <w:rPr>
+          <w:rFonts w:ascii="Courier New" w:eastAsia="Times New Roman" w:hAnsi="Courier New" w:cs="Courier New"/>
+          <w:b/>
+          <w:bCs/>
+          <w:color w:val="0451A5"/>
+          <w:sz w:val="18"/>
+          <w:szCs w:val="18"/>
+          <w:lang w:eastAsia="en-IN"/>
+        </w:rPr>
+        <w:t>"a</w:t>
+      </w:r>
+      <w:r>
+        <w:rPr>
+          <w:rFonts w:ascii="Courier New" w:eastAsia="Times New Roman" w:hAnsi="Courier New" w:cs="Courier New"/>
+          <w:b/>
+          <w:bCs/>
+          <w:color w:val="0451A5"/>
+          <w:sz w:val="18"/>
+          <w:szCs w:val="18"/>
+          <w:lang w:eastAsia="en-IN"/>
+        </w:rPr>
+        <w:t>dmins_password</w:t>
+      </w:r>
+      <w:r>
+        <w:rPr>
+          <w:rFonts w:ascii="Courier New" w:eastAsia="Times New Roman" w:hAnsi="Courier New" w:cs="Courier New"/>
+          <w:b/>
+          <w:bCs/>
+          <w:color w:val="0451A5"/>
+          <w:sz w:val="18"/>
+          <w:szCs w:val="18"/>
+          <w:lang w:eastAsia="en-IN"/>
+        </w:rPr>
+        <w:t>"</w:t>
+      </w:r>
+      <w:r>
+        <w:rPr>
+          <w:rFonts w:ascii="Courier New" w:eastAsia="Times New Roman" w:hAnsi="Courier New" w:cs="Courier New"/>
+          <w:b/>
+          <w:bCs/>
+          <w:color w:val="000000"/>
+          <w:sz w:val="18"/>
+          <w:szCs w:val="18"/>
+          <w:lang w:eastAsia="en-IN"/>
+        </w:rPr>
+        <w:t>,</w:t>
+      </w:r>
+    </w:p>
+    <w:p>
+      <w:pPr>
+        <w:shd w:val="clear" w:color="auto" w:fill="FFFFFE"/>
+        <w:spacing w:after="0" w:line="270" w:lineRule="atLeast"/>
+        <w:ind w:left="3600"/>
+        <w:rPr>
+          <w:rFonts w:ascii="Courier New" w:eastAsia="Times New Roman" w:hAnsi="Courier New" w:cs="Courier New"/>
+          <w:b/>
+          <w:bCs/>
+          <w:color w:val="000000"/>
+          <w:sz w:val="18"/>
+          <w:szCs w:val="18"/>
+          <w:lang w:eastAsia="en-IN"/>
+        </w:rPr>
+      </w:pPr>
+      <w:r>
+        <w:rPr>
+          <w:rFonts w:ascii="Courier New" w:eastAsia="Times New Roman" w:hAnsi="Courier New" w:cs="Courier New"/>
+          <w:b/>
+          <w:bCs/>
+          <w:color w:val="A31515"/>
+          <w:sz w:val="18"/>
+          <w:szCs w:val="18"/>
+          <w:lang w:eastAsia="en-IN"/>
+        </w:rPr>
+        <w:t>"email"</w:t>
+      </w:r>
+      <w:r>
+        <w:rPr>
+          <w:rFonts w:ascii="Courier New" w:eastAsia="Times New Roman" w:hAnsi="Courier New" w:cs="Courier New"/>
+          <w:b/>
+          <w:bCs/>
+          <w:color w:val="000000"/>
+          <w:sz w:val="18"/>
+          <w:szCs w:val="18"/>
+          <w:lang w:eastAsia="en-IN"/>
+        </w:rPr>
+        <w:t>:</w:t>
+      </w:r>
+      <w:r>
+        <w:rPr>
+          <w:rFonts w:ascii="Courier New" w:eastAsia="Times New Roman" w:hAnsi="Courier New" w:cs="Courier New"/>
+          <w:b/>
+          <w:bCs/>
+          <w:color w:val="0451A5"/>
+          <w:sz w:val="18"/>
+          <w:szCs w:val="18"/>
+          <w:lang w:eastAsia="en-IN"/>
+        </w:rPr>
+        <w:t>"user@gmail.com"</w:t>
+      </w:r>
+      <w:r>
+        <w:rPr>
+          <w:rFonts w:ascii="Courier New" w:eastAsia="Times New Roman" w:hAnsi="Courier New" w:cs="Courier New"/>
+          <w:b/>
+          <w:bCs/>
+          <w:color w:val="000000"/>
+          <w:sz w:val="18"/>
+          <w:szCs w:val="18"/>
+          <w:lang w:eastAsia="en-IN"/>
+        </w:rPr>
+        <w:t>,</w:t>
+      </w:r>
+    </w:p>
+    <w:p>
+      <w:pPr>
+        <w:shd w:val="clear" w:color="auto" w:fill="FFFFFE"/>
+        <w:spacing w:after="0" w:line="270" w:lineRule="atLeast"/>
+        <w:ind w:left="3600"/>
+        <w:rPr>
+          <w:rFonts w:ascii="Courier New" w:eastAsia="Times New Roman" w:hAnsi="Courier New" w:cs="Courier New"/>
+          <w:b/>
+          <w:bCs/>
+          <w:color w:val="000000"/>
+          <w:sz w:val="18"/>
+          <w:szCs w:val="18"/>
+          <w:lang w:eastAsia="en-IN"/>
+        </w:rPr>
+      </w:pPr>
+      <w:r>
+        <w:rPr>
+          <w:rFonts w:ascii="Courier New" w:eastAsia="Times New Roman" w:hAnsi="Courier New" w:cs="Courier New"/>
+          <w:b/>
+          <w:bCs/>
+          <w:color w:val="A31515"/>
+          <w:sz w:val="18"/>
+          <w:szCs w:val="18"/>
+          <w:lang w:eastAsia="en-IN"/>
+        </w:rPr>
+        <w:t>"password"</w:t>
+      </w:r>
+      <w:r>
+        <w:rPr>
+          <w:rFonts w:ascii="Courier New" w:eastAsia="Times New Roman" w:hAnsi="Courier New" w:cs="Courier New"/>
+          <w:b/>
+          <w:bCs/>
+          <w:color w:val="000000"/>
+          <w:sz w:val="18"/>
+          <w:szCs w:val="18"/>
+          <w:lang w:eastAsia="en-IN"/>
+        </w:rPr>
+        <w:t>:</w:t>
+      </w:r>
+      <w:r>
+        <w:rPr>
+          <w:rFonts w:ascii="Courier New" w:eastAsia="Times New Roman" w:hAnsi="Courier New" w:cs="Courier New"/>
+          <w:b/>
+          <w:bCs/>
+          <w:color w:val="0451A5"/>
+          <w:sz w:val="18"/>
+          <w:szCs w:val="18"/>
+          <w:lang w:eastAsia="en-IN"/>
+        </w:rPr>
+        <w:t>"5678"</w:t>
+      </w:r>
+      <w:r>
+        <w:rPr>
+          <w:rFonts w:ascii="Courier New" w:eastAsia="Times New Roman" w:hAnsi="Courier New" w:cs="Courier New"/>
+          <w:b/>
+          <w:bCs/>
+          <w:color w:val="000000"/>
+          <w:sz w:val="18"/>
+          <w:szCs w:val="18"/>
+          <w:lang w:eastAsia="en-IN"/>
+        </w:rPr>
+        <w:t>,</w:t>
+      </w:r>
+    </w:p>
+    <w:p>
+      <w:pPr>
+        <w:shd w:val="clear" w:color="auto" w:fill="FFFFFE"/>
+        <w:spacing w:after="0" w:line="270" w:lineRule="atLeast"/>
+        <w:ind w:left="3600"/>
+        <w:rPr>
+          <w:rFonts w:ascii="Courier New" w:eastAsia="Times New Roman" w:hAnsi="Courier New" w:cs="Courier New"/>
+          <w:b/>
+          <w:bCs/>
+          <w:color w:val="000000"/>
+          <w:sz w:val="18"/>
+          <w:szCs w:val="18"/>
+          <w:lang w:eastAsia="en-IN"/>
+        </w:rPr>
+      </w:pPr>
+      <w:r>
+        <w:rPr>
+          <w:rFonts w:ascii="Courier New" w:eastAsia="Times New Roman" w:hAnsi="Courier New" w:cs="Courier New"/>
+          <w:b/>
+          <w:bCs/>
+          <w:color w:val="A31515"/>
+          <w:sz w:val="18"/>
+          <w:szCs w:val="18"/>
+          <w:lang w:eastAsia="en-IN"/>
+        </w:rPr>
+        <w:t>"machines"</w:t>
+      </w:r>
+      <w:r>
+        <w:rPr>
+          <w:rFonts w:ascii="Courier New" w:eastAsia="Times New Roman" w:hAnsi="Courier New" w:cs="Courier New"/>
+          <w:b/>
+          <w:bCs/>
+          <w:color w:val="000000"/>
+          <w:sz w:val="18"/>
+          <w:szCs w:val="18"/>
+          <w:lang w:eastAsia="en-IN"/>
+        </w:rPr>
+        <w:t>:[{</w:t>
+      </w:r>
+      <w:r>
+        <w:rPr>
+          <w:rFonts w:ascii="Courier New" w:eastAsia="Times New Roman" w:hAnsi="Courier New" w:cs="Courier New"/>
+          <w:b/>
+          <w:bCs/>
+          <w:color w:val="A31515"/>
+          <w:sz w:val="18"/>
+          <w:szCs w:val="18"/>
+          <w:lang w:eastAsia="en-IN"/>
+        </w:rPr>
+        <w:t>"1"</w:t>
+      </w:r>
+      <w:r>
+        <w:rPr>
+          <w:rFonts w:ascii="Courier New" w:eastAsia="Times New Roman" w:hAnsi="Courier New" w:cs="Courier New"/>
+          <w:b/>
+          <w:bCs/>
+          <w:color w:val="000000"/>
+          <w:sz w:val="18"/>
+          <w:szCs w:val="18"/>
+          <w:lang w:eastAsia="en-IN"/>
+        </w:rPr>
+        <w:t>:</w:t>
+      </w:r>
+      <w:r>
+        <w:rPr>
+          <w:rFonts w:ascii="Courier New" w:eastAsia="Times New Roman" w:hAnsi="Courier New" w:cs="Courier New"/>
+          <w:b/>
+          <w:bCs/>
+          <w:color w:val="0451A5"/>
+          <w:sz w:val="18"/>
+          <w:szCs w:val="18"/>
+          <w:lang w:eastAsia="en-IN"/>
+        </w:rPr>
+        <w:t>"NTN 16001"</w:t>
+      </w:r>
+      <w:r>
+        <w:rPr>
+          <w:rFonts w:ascii="Courier New" w:eastAsia="Times New Roman" w:hAnsi="Courier New" w:cs="Courier New"/>
+          <w:b/>
+          <w:bCs/>
+          <w:color w:val="000000"/>
+          <w:sz w:val="18"/>
+          <w:szCs w:val="18"/>
+          <w:lang w:eastAsia="en-IN"/>
+        </w:rPr>
+        <w:t>,</w:t>
+      </w:r>
+      <w:r>
+        <w:rPr>
+          <w:rFonts w:ascii="Courier New" w:eastAsia="Times New Roman" w:hAnsi="Courier New" w:cs="Courier New"/>
+          <w:b/>
+          <w:bCs/>
+          <w:color w:val="A31515"/>
+          <w:sz w:val="18"/>
+          <w:szCs w:val="18"/>
+          <w:lang w:eastAsia="en-IN"/>
+        </w:rPr>
+        <w:t>"2"</w:t>
+      </w:r>
+      <w:r>
+        <w:rPr>
+          <w:rFonts w:ascii="Courier New" w:eastAsia="Times New Roman" w:hAnsi="Courier New" w:cs="Courier New"/>
+          <w:b/>
+          <w:bCs/>
+          <w:color w:val="000000"/>
+          <w:sz w:val="18"/>
+          <w:szCs w:val="18"/>
+          <w:lang w:eastAsia="en-IN"/>
+        </w:rPr>
+        <w:t>:</w:t>
+      </w:r>
+      <w:r>
+        <w:rPr>
+          <w:rFonts w:ascii="Courier New" w:eastAsia="Times New Roman" w:hAnsi="Courier New" w:cs="Courier New"/>
+          <w:b/>
+          <w:bCs/>
+          <w:color w:val="0451A5"/>
+          <w:sz w:val="18"/>
+          <w:szCs w:val="18"/>
+          <w:lang w:eastAsia="en-IN"/>
+        </w:rPr>
+        <w:t>""</w:t>
+      </w:r>
+      <w:r>
+        <w:rPr>
+          <w:rFonts w:ascii="Courier New" w:eastAsia="Times New Roman" w:hAnsi="Courier New" w:cs="Courier New"/>
+          <w:b/>
+          <w:bCs/>
+          <w:color w:val="000000"/>
+          <w:sz w:val="18"/>
+          <w:szCs w:val="18"/>
+          <w:lang w:eastAsia="en-IN"/>
+        </w:rPr>
+        <w:t>,</w:t>
+      </w:r>
+      <w:r>
+        <w:rPr>
+          <w:rFonts w:ascii="Courier New" w:eastAsia="Times New Roman" w:hAnsi="Courier New" w:cs="Courier New"/>
+          <w:b/>
+          <w:bCs/>
+          <w:color w:val="A31515"/>
+          <w:sz w:val="18"/>
+          <w:szCs w:val="18"/>
+          <w:lang w:eastAsia="en-IN"/>
+        </w:rPr>
+        <w:t>"3"</w:t>
+      </w:r>
+      <w:r>
+        <w:rPr>
+          <w:rFonts w:ascii="Courier New" w:eastAsia="Times New Roman" w:hAnsi="Courier New" w:cs="Courier New"/>
+          <w:b/>
+          <w:bCs/>
+          <w:color w:val="000000"/>
+          <w:sz w:val="18"/>
+          <w:szCs w:val="18"/>
+          <w:lang w:eastAsia="en-IN"/>
+        </w:rPr>
+        <w:t>:</w:t>
+      </w:r>
+      <w:r>
+        <w:rPr>
+          <w:rFonts w:ascii="Courier New" w:eastAsia="Times New Roman" w:hAnsi="Courier New" w:cs="Courier New"/>
+          <w:b/>
+          <w:bCs/>
+          <w:color w:val="0451A5"/>
+          <w:sz w:val="18"/>
+          <w:szCs w:val="18"/>
+          <w:lang w:eastAsia="en-IN"/>
+        </w:rPr>
+        <w:t>"NTN 16009"</w:t>
+      </w:r>
+      <w:r>
+        <w:rPr>
+          <w:rFonts w:ascii="Courier New" w:eastAsia="Times New Roman" w:hAnsi="Courier New" w:cs="Courier New"/>
+          <w:b/>
+          <w:bCs/>
+          <w:color w:val="000000"/>
+          <w:sz w:val="18"/>
+          <w:szCs w:val="18"/>
+          <w:lang w:eastAsia="en-IN"/>
+        </w:rPr>
+        <w:t>},{</w:t>
+      </w:r>
+      <w:r>
+        <w:rPr>
+          <w:rFonts w:ascii="Courier New" w:eastAsia="Times New Roman" w:hAnsi="Courier New" w:cs="Courier New"/>
+          <w:b/>
+          <w:bCs/>
+          <w:color w:val="A31515"/>
+          <w:sz w:val="18"/>
+          <w:szCs w:val="18"/>
+          <w:lang w:eastAsia="en-IN"/>
+        </w:rPr>
+        <w:t>"1"</w:t>
+      </w:r>
+      <w:r>
+        <w:rPr>
+          <w:rFonts w:ascii="Courier New" w:eastAsia="Times New Roman" w:hAnsi="Courier New" w:cs="Courier New"/>
+          <w:b/>
+          <w:bCs/>
+          <w:color w:val="000000"/>
+          <w:sz w:val="18"/>
+          <w:szCs w:val="18"/>
+          <w:lang w:eastAsia="en-IN"/>
+        </w:rPr>
+        <w:t>:</w:t>
+      </w:r>
+      <w:r>
+        <w:rPr>
+          <w:rFonts w:ascii="Courier New" w:eastAsia="Times New Roman" w:hAnsi="Courier New" w:cs="Courier New"/>
+          <w:b/>
+          <w:bCs/>
+          <w:color w:val="0451A5"/>
+          <w:sz w:val="18"/>
+          <w:szCs w:val="18"/>
+          <w:lang w:eastAsia="en-IN"/>
+        </w:rPr>
+        <w:t>"NTN 16001"</w:t>
+      </w:r>
+      <w:r>
+        <w:rPr>
+          <w:rFonts w:ascii="Courier New" w:eastAsia="Times New Roman" w:hAnsi="Courier New" w:cs="Courier New"/>
+          <w:b/>
+          <w:bCs/>
+          <w:color w:val="000000"/>
+          <w:sz w:val="18"/>
+          <w:szCs w:val="18"/>
+          <w:lang w:eastAsia="en-IN"/>
+        </w:rPr>
+        <w:t>,</w:t>
+      </w:r>
+      <w:r>
+        <w:rPr>
+          <w:rFonts w:ascii="Courier New" w:eastAsia="Times New Roman" w:hAnsi="Courier New" w:cs="Courier New"/>
+          <w:b/>
+          <w:bCs/>
+          <w:color w:val="A31515"/>
+          <w:sz w:val="18"/>
+          <w:szCs w:val="18"/>
+          <w:lang w:eastAsia="en-IN"/>
+        </w:rPr>
+        <w:t>"2"</w:t>
+      </w:r>
+      <w:r>
+        <w:rPr>
+          <w:rFonts w:ascii="Courier New" w:eastAsia="Times New Roman" w:hAnsi="Courier New" w:cs="Courier New"/>
+          <w:b/>
+          <w:bCs/>
+          <w:color w:val="000000"/>
+          <w:sz w:val="18"/>
+          <w:szCs w:val="18"/>
+          <w:lang w:eastAsia="en-IN"/>
+        </w:rPr>
+        <w:t>:</w:t>
+      </w:r>
+      <w:r>
+        <w:rPr>
+          <w:rFonts w:ascii="Courier New" w:eastAsia="Times New Roman" w:hAnsi="Courier New" w:cs="Courier New"/>
+          <w:b/>
+          <w:bCs/>
+          <w:color w:val="0451A5"/>
+          <w:sz w:val="18"/>
+          <w:szCs w:val="18"/>
+          <w:lang w:eastAsia="en-IN"/>
+        </w:rPr>
+        <w:t>""</w:t>
+      </w:r>
+      <w:r>
+        <w:rPr>
+          <w:rFonts w:ascii="Courier New" w:eastAsia="Times New Roman" w:hAnsi="Courier New" w:cs="Courier New"/>
+          <w:b/>
+          <w:bCs/>
+          <w:color w:val="000000"/>
+          <w:sz w:val="18"/>
+          <w:szCs w:val="18"/>
+          <w:lang w:eastAsia="en-IN"/>
+        </w:rPr>
+        <w:t>,</w:t>
+      </w:r>
+      <w:r>
+        <w:rPr>
+          <w:rFonts w:ascii="Courier New" w:eastAsia="Times New Roman" w:hAnsi="Courier New" w:cs="Courier New"/>
+          <w:b/>
+          <w:bCs/>
+          <w:color w:val="A31515"/>
+          <w:sz w:val="18"/>
+          <w:szCs w:val="18"/>
+          <w:lang w:eastAsia="en-IN"/>
+        </w:rPr>
+        <w:t>"3"</w:t>
+      </w:r>
+      <w:r>
+        <w:rPr>
+          <w:rFonts w:ascii="Courier New" w:eastAsia="Times New Roman" w:hAnsi="Courier New" w:cs="Courier New"/>
+          <w:b/>
+          <w:bCs/>
+          <w:color w:val="000000"/>
+          <w:sz w:val="18"/>
+          <w:szCs w:val="18"/>
+          <w:lang w:eastAsia="en-IN"/>
+        </w:rPr>
+        <w:t>:</w:t>
+      </w:r>
+      <w:r>
+        <w:rPr>
+          <w:rFonts w:ascii="Courier New" w:eastAsia="Times New Roman" w:hAnsi="Courier New" w:cs="Courier New"/>
+          <w:b/>
+          <w:bCs/>
+          <w:color w:val="0451A5"/>
+          <w:sz w:val="18"/>
+          <w:szCs w:val="18"/>
+          <w:lang w:eastAsia="en-IN"/>
+        </w:rPr>
+        <w:t>"NTN 16009"</w:t>
+      </w:r>
+      <w:r>
+        <w:rPr>
+          <w:rFonts w:ascii="Courier New" w:eastAsia="Times New Roman" w:hAnsi="Courier New" w:cs="Courier New"/>
+          <w:b/>
+          <w:bCs/>
+          <w:color w:val="000000"/>
+          <w:sz w:val="18"/>
+          <w:szCs w:val="18"/>
+          <w:lang w:eastAsia="en-IN"/>
+        </w:rPr>
+        <w:t>},{</w:t>
+      </w:r>
+      <w:r>
+        <w:rPr>
+          <w:rFonts w:ascii="Courier New" w:eastAsia="Times New Roman" w:hAnsi="Courier New" w:cs="Courier New"/>
+          <w:b/>
+          <w:bCs/>
+          <w:color w:val="A31515"/>
+          <w:sz w:val="18"/>
+          <w:szCs w:val="18"/>
+          <w:lang w:eastAsia="en-IN"/>
+        </w:rPr>
+        <w:t>"1"</w:t>
+      </w:r>
+      <w:r>
+        <w:rPr>
+          <w:rFonts w:ascii="Courier New" w:eastAsia="Times New Roman" w:hAnsi="Courier New" w:cs="Courier New"/>
+          <w:b/>
+          <w:bCs/>
+          <w:color w:val="000000"/>
+          <w:sz w:val="18"/>
+          <w:szCs w:val="18"/>
+          <w:lang w:eastAsia="en-IN"/>
+        </w:rPr>
+        <w:t>:</w:t>
+      </w:r>
+      <w:r>
+        <w:rPr>
+          <w:rFonts w:ascii="Courier New" w:eastAsia="Times New Roman" w:hAnsi="Courier New" w:cs="Courier New"/>
+          <w:b/>
+          <w:bCs/>
+          <w:color w:val="0451A5"/>
+          <w:sz w:val="18"/>
+          <w:szCs w:val="18"/>
+          <w:lang w:eastAsia="en-IN"/>
+        </w:rPr>
+        <w:t>"NTN 16001"</w:t>
+      </w:r>
+      <w:r>
+        <w:rPr>
+          <w:rFonts w:ascii="Courier New" w:eastAsia="Times New Roman" w:hAnsi="Courier New" w:cs="Courier New"/>
+          <w:b/>
+          <w:bCs/>
+          <w:color w:val="000000"/>
+          <w:sz w:val="18"/>
+          <w:szCs w:val="18"/>
+          <w:lang w:eastAsia="en-IN"/>
+        </w:rPr>
+        <w:t>,</w:t>
+      </w:r>
+      <w:r>
+        <w:rPr>
+          <w:rFonts w:ascii="Courier New" w:eastAsia="Times New Roman" w:hAnsi="Courier New" w:cs="Courier New"/>
+          <w:b/>
+          <w:bCs/>
+          <w:color w:val="A31515"/>
+          <w:sz w:val="18"/>
+          <w:szCs w:val="18"/>
+          <w:lang w:eastAsia="en-IN"/>
+        </w:rPr>
+        <w:t>"2"</w:t>
+      </w:r>
+      <w:r>
+        <w:rPr>
+          <w:rFonts w:ascii="Courier New" w:eastAsia="Times New Roman" w:hAnsi="Courier New" w:cs="Courier New"/>
+          <w:b/>
+          <w:bCs/>
+          <w:color w:val="000000"/>
+          <w:sz w:val="18"/>
+          <w:szCs w:val="18"/>
+          <w:lang w:eastAsia="en-IN"/>
+        </w:rPr>
+        <w:t>:</w:t>
+      </w:r>
+      <w:r>
+        <w:rPr>
+          <w:rFonts w:ascii="Courier New" w:eastAsia="Times New Roman" w:hAnsi="Courier New" w:cs="Courier New"/>
+          <w:b/>
+          <w:bCs/>
+          <w:color w:val="0451A5"/>
+          <w:sz w:val="18"/>
+          <w:szCs w:val="18"/>
+          <w:lang w:eastAsia="en-IN"/>
+        </w:rPr>
+        <w:t>""</w:t>
+      </w:r>
+      <w:r>
+        <w:rPr>
+          <w:rFonts w:ascii="Courier New" w:eastAsia="Times New Roman" w:hAnsi="Courier New" w:cs="Courier New"/>
+          <w:b/>
+          <w:bCs/>
+          <w:color w:val="000000"/>
+          <w:sz w:val="18"/>
+          <w:szCs w:val="18"/>
+          <w:lang w:eastAsia="en-IN"/>
+        </w:rPr>
+        <w:t>,</w:t>
+      </w:r>
+      <w:r>
+        <w:rPr>
+          <w:rFonts w:ascii="Courier New" w:eastAsia="Times New Roman" w:hAnsi="Courier New" w:cs="Courier New"/>
+          <w:b/>
+          <w:bCs/>
+          <w:color w:val="A31515"/>
+          <w:sz w:val="18"/>
+          <w:szCs w:val="18"/>
+          <w:lang w:eastAsia="en-IN"/>
+        </w:rPr>
+        <w:t>"3"</w:t>
+      </w:r>
+      <w:r>
+        <w:rPr>
+          <w:rFonts w:ascii="Courier New" w:eastAsia="Times New Roman" w:hAnsi="Courier New" w:cs="Courier New"/>
+          <w:b/>
+          <w:bCs/>
+          <w:color w:val="000000"/>
+          <w:sz w:val="18"/>
+          <w:szCs w:val="18"/>
+          <w:lang w:eastAsia="en-IN"/>
+        </w:rPr>
+        <w:t>:</w:t>
+      </w:r>
+      <w:r>
+        <w:rPr>
+          <w:rFonts w:ascii="Courier New" w:eastAsia="Times New Roman" w:hAnsi="Courier New" w:cs="Courier New"/>
+          <w:b/>
+          <w:bCs/>
+          <w:color w:val="0451A5"/>
+          <w:sz w:val="18"/>
+          <w:szCs w:val="18"/>
+          <w:lang w:eastAsia="en-IN"/>
+        </w:rPr>
+        <w:t>"NTN 16009"</w:t>
+      </w:r>
+      <w:r>
+        <w:rPr>
+          <w:rFonts w:ascii="Courier New" w:eastAsia="Times New Roman" w:hAnsi="Courier New" w:cs="Courier New"/>
+          <w:b/>
+          <w:bCs/>
+          <w:color w:val="000000"/>
+          <w:sz w:val="18"/>
+          <w:szCs w:val="18"/>
+          <w:lang w:eastAsia="en-IN"/>
+        </w:rPr>
+        <w:t>}],</w:t>
+      </w:r>
+    </w:p>
+    <w:p>
+      <w:pPr>
+        <w:shd w:val="clear" w:color="auto" w:fill="FFFFFE"/>
+        <w:spacing w:after="0" w:line="270" w:lineRule="atLeast"/>
+        <w:ind w:left="3600"/>
+        <w:rPr>
+          <w:rFonts w:ascii="Courier New" w:eastAsia="Times New Roman" w:hAnsi="Courier New" w:cs="Courier New"/>
+          <w:b/>
+          <w:bCs/>
+          <w:color w:val="000000"/>
+          <w:sz w:val="18"/>
+          <w:szCs w:val="18"/>
+          <w:lang w:eastAsia="en-IN"/>
+        </w:rPr>
+      </w:pPr>
+      <w:r>
+        <w:rPr>
+          <w:rFonts w:ascii="Courier New" w:eastAsia="Times New Roman" w:hAnsi="Courier New" w:cs="Courier New"/>
+          <w:b/>
+          <w:bCs/>
+          <w:color w:val="A31515"/>
+          <w:sz w:val="18"/>
+          <w:szCs w:val="18"/>
+          <w:lang w:eastAsia="en-IN"/>
+        </w:rPr>
+        <w:t>"factory_name"</w:t>
+      </w:r>
+      <w:r>
+        <w:rPr>
+          <w:rFonts w:ascii="Courier New" w:eastAsia="Times New Roman" w:hAnsi="Courier New" w:cs="Courier New"/>
+          <w:b/>
+          <w:bCs/>
+          <w:color w:val="000000"/>
+          <w:sz w:val="18"/>
+          <w:szCs w:val="18"/>
+          <w:lang w:eastAsia="en-IN"/>
+        </w:rPr>
+        <w:t>:</w:t>
+      </w:r>
+      <w:r>
+        <w:rPr>
+          <w:rFonts w:ascii="Courier New" w:eastAsia="Times New Roman" w:hAnsi="Courier New" w:cs="Courier New"/>
+          <w:b/>
+          <w:bCs/>
+          <w:color w:val="0451A5"/>
+          <w:sz w:val="18"/>
+          <w:szCs w:val="18"/>
+          <w:lang w:eastAsia="en-IN"/>
+        </w:rPr>
+        <w:t>"ABC"</w:t>
+      </w:r>
+    </w:p>
+    <w:p>
+      <w:pPr>
+        <w:shd w:val="clear" w:color="auto" w:fill="FFFFFE"/>
+        <w:spacing w:after="0" w:line="270" w:lineRule="atLeast"/>
+        <w:ind w:left="3600"/>
+        <w:rPr>
+          <w:rFonts w:ascii="Courier New" w:eastAsia="Times New Roman" w:hAnsi="Courier New" w:cs="Courier New"/>
+          <w:b/>
+          <w:bCs/>
+          <w:color w:val="000000"/>
+          <w:sz w:val="18"/>
+          <w:szCs w:val="18"/>
+          <w:lang w:eastAsia="en-IN"/>
+        </w:rPr>
+      </w:pPr>
+      <w:r>
+        <w:rPr>
+          <w:rFonts w:ascii="Courier New" w:eastAsia="Times New Roman" w:hAnsi="Courier New" w:cs="Courier New"/>
+          <w:b/>
+          <w:bCs/>
+          <w:color w:val="000000"/>
+          <w:sz w:val="18"/>
+          <w:szCs w:val="18"/>
+          <w:lang w:eastAsia="en-IN"/>
+        </w:rPr>
+        <w:t>}</w:t>
+      </w:r>
+    </w:p>
+    <w:p>
+      <w:pPr>
+        <w:shd w:val="clear" w:color="auto" w:fill="FFFFFE"/>
+        <w:spacing w:after="0" w:line="270" w:lineRule="atLeast"/>
+        <w:ind w:left="2160"/>
+        <w:rPr>
+          <w:rFonts w:ascii="Times New Roman" w:eastAsia="Times New Roman" w:hAnsi="Times New Roman" w:cs="Times New Roman"/>
+          <w:color w:val="000000"/>
+          <w:sz w:val="28"/>
+          <w:szCs w:val="28"/>
+          <w:lang w:eastAsia="en-IN"/>
+        </w:rPr>
+      </w:pPr>
+      <w:r>
+        <w:rPr>
+          <w:rFonts w:ascii="Times New Roman" w:eastAsia="Times New Roman" w:hAnsi="Times New Roman" w:cs="Times New Roman"/>
+          <w:color w:val="000000"/>
+          <w:sz w:val="28"/>
+          <w:szCs w:val="28"/>
+          <w:lang w:eastAsia="en-IN"/>
+        </w:rPr>
+        <w:t>(/login)-&gt;</w:t>
+      </w:r>
+      <w:r>
+        <w:rPr>
+          <w:rFonts w:ascii="Times New Roman" w:eastAsia="Times New Roman" w:hAnsi="Times New Roman" w:cs="Times New Roman"/>
+          <w:color w:val="000000"/>
+          <w:sz w:val="28"/>
+          <w:szCs w:val="28"/>
+          <w:lang w:eastAsia="en-IN"/>
+        </w:rPr>
+        <w:t xml:space="preserve">This route authenticates the user by checking their username and password from the database and generates a token which is stored in the browser to keep the user signed in for 1 hour. </w:t>
+      </w:r>
+    </w:p>
+    <w:p>
+      <w:pPr>
+        <w:shd w:val="clear" w:color="auto" w:fill="FFFFFE"/>
+        <w:spacing w:after="240" w:line="270" w:lineRule="atLeast"/>
+        <w:rPr>
+          <w:rFonts w:ascii="Courier New" w:eastAsia="Times New Roman" w:hAnsi="Courier New" w:cs="Courier New"/>
+          <w:color w:val="000000"/>
+          <w:sz w:val="18"/>
+          <w:szCs w:val="18"/>
+          <w:lang w:eastAsia="en-IN"/>
+        </w:rPr>
+      </w:pPr>
+    </w:p>
+    <w:p>
+      <w:pPr>
+        <w:pStyle w:val="ListParagraph"/>
+        <w:ind w:left="2160"/>
+        <w:jc w:val="both"/>
+        <w:rPr>
+          <w:rFonts w:ascii="Times New Roman" w:hAnsi="Times New Roman" w:cs="Times New Roman"/>
+          <w:sz w:val="32"/>
+          <w:szCs w:val="32"/>
+        </w:rPr>
+      </w:pPr>
+    </w:p>
+    <w:p>
+      <w:pPr>
+        <w:pStyle w:val="ListParagraph"/>
+        <w:ind w:left="2160"/>
+        <w:jc w:val="both"/>
+        <w:rPr>
+          <w:rFonts w:ascii="Times New Roman" w:hAnsi="Times New Roman" w:cs="Times New Roman"/>
+          <w:sz w:val="32"/>
+          <w:szCs w:val="32"/>
+        </w:rPr>
+      </w:pPr>
+      <w:r>
+        <w:rPr>
+          <w:rFonts w:ascii="Times New Roman" w:hAnsi="Times New Roman" w:cs="Times New Roman"/>
+          <w:sz w:val="32"/>
+          <w:szCs w:val="32"/>
+        </w:rPr>
+        <w:tab/>
+      </w:r>
     </w:p>
     <w:p>
       <w:pPr>
@@ -1688,7 +3186,6 @@
           <w:sz w:val="32"/>
           <w:szCs w:val="32"/>
         </w:rPr>
-        <w:lastRenderedPageBreak/>
         <w:t>Db.js-</w:t>
       </w:r>
       <w:r>
@@ -1759,6 +3256,63 @@
           <w:szCs w:val="32"/>
         </w:rPr>
         <w:t xml:space="preserve"> the page is refreshed </w:t>
+      </w:r>
+    </w:p>
+    <w:p>
+      <w:pPr>
+        <w:pStyle w:val="ListParagraph"/>
+        <w:numPr>
+          <w:ilvl w:val="0"/>
+          <w:numId w:val="20"/>
+        </w:numPr>
+        <w:jc w:val="both"/>
+        <w:rPr>
+          <w:rFonts w:ascii="Times New Roman" w:hAnsi="Times New Roman" w:cs="Times New Roman"/>
+          <w:b/>
+          <w:bCs/>
+          <w:sz w:val="32"/>
+          <w:szCs w:val="32"/>
+        </w:rPr>
+      </w:pPr>
+      <w:r>
+        <w:rPr>
+          <w:rFonts w:ascii="Times New Roman" w:hAnsi="Times New Roman" w:cs="Times New Roman"/>
+          <w:b/>
+          <w:bCs/>
+          <w:sz w:val="32"/>
+          <w:szCs w:val="32"/>
+        </w:rPr>
+        <w:t xml:space="preserve">Daily_Avg.js and Hourly_Avg.js- </w:t>
+      </w:r>
+      <w:r>
+        <w:rPr>
+          <w:rFonts w:ascii="Times New Roman" w:hAnsi="Times New Roman" w:cs="Times New Roman"/>
+          <w:sz w:val="28"/>
+          <w:szCs w:val="28"/>
+        </w:rPr>
+        <w:t>These two files contain a function which is ran periodically by the Heroku scheduler to compute the daily average and hourly average of the machine parameters and store it in a separate table</w:t>
+      </w:r>
+    </w:p>
+    <w:p>
+      <w:pPr>
+        <w:pStyle w:val="ListParagraph"/>
+        <w:ind w:left="1224"/>
+        <w:jc w:val="both"/>
+        <w:rPr>
+          <w:rFonts w:ascii="Times New Roman" w:hAnsi="Times New Roman" w:cs="Times New Roman"/>
+          <w:b/>
+          <w:bCs/>
+          <w:sz w:val="32"/>
+          <w:szCs w:val="32"/>
+        </w:rPr>
+      </w:pPr>
+      <w:r>
+        <w:rPr>
+          <w:rFonts w:ascii="Times New Roman" w:hAnsi="Times New Roman" w:cs="Times New Roman"/>
+          <w:sz w:val="28"/>
+          <w:szCs w:val="28"/>
+        </w:rPr>
+        <w:t xml:space="preserve"> </w:t>
       </w:r>
     </w:p>
     <w:p>

</xml_diff>